<commit_message>
updated the registration story
</commit_message>
<xml_diff>
--- a/agile-files/Registoration - story.docx
+++ b/agile-files/Registoration - story.docx
@@ -19,59 +19,27 @@
           <w:rFonts w:ascii="Calibri" w:hAnsi="Calibri" w:cs="Calibri"/>
           <w:lang w:val="en"/>
         </w:rPr>
-        <w:t xml:space="preserve">Story </w:t>
-      </w:r>
-      <w:proofErr w:type="spellStart"/>
-      <w:r>
-        <w:rPr>
-          <w:rFonts w:ascii="Calibri" w:hAnsi="Calibri" w:cs="Calibri"/>
-          <w:lang w:val="en"/>
-        </w:rPr>
-        <w:t>titile</w:t>
-      </w:r>
-      <w:proofErr w:type="spellEnd"/>
-      <w:r>
-        <w:rPr>
-          <w:rFonts w:ascii="Calibri" w:hAnsi="Calibri" w:cs="Calibri"/>
-          <w:lang w:val="en"/>
-        </w:rPr>
-        <w:t>: User Registration</w:t>
-      </w:r>
-    </w:p>
-    <w:p>
-      <w:pPr>
-        <w:widowControl w:val="0"/>
-        <w:autoSpaceDE w:val="0"/>
-        <w:autoSpaceDN w:val="0"/>
-        <w:adjustRightInd w:val="0"/>
-        <w:spacing w:after="200" w:line="276" w:lineRule="auto"/>
-        <w:rPr>
-          <w:rFonts w:ascii="Calibri" w:hAnsi="Calibri" w:cs="Calibri"/>
-          <w:lang w:val="en"/>
-        </w:rPr>
-      </w:pPr>
-      <w:r>
-        <w:rPr>
-          <w:rFonts w:ascii="Calibri" w:hAnsi="Calibri" w:cs="Calibri"/>
-          <w:lang w:val="en"/>
-        </w:rPr>
-        <w:t xml:space="preserve">Story Description: As a </w:t>
-      </w:r>
-      <w:proofErr w:type="gramStart"/>
-      <w:r>
-        <w:rPr>
-          <w:rFonts w:ascii="Calibri" w:hAnsi="Calibri" w:cs="Calibri"/>
-          <w:lang w:val="en"/>
-        </w:rPr>
-        <w:t>User</w:t>
-      </w:r>
-      <w:proofErr w:type="gramEnd"/>
-      <w:r>
-        <w:rPr>
-          <w:rFonts w:ascii="Calibri" w:hAnsi="Calibri" w:cs="Calibri"/>
-          <w:lang w:val="en"/>
-        </w:rPr>
-        <w:t xml:space="preserve"> I should able to register myself by providing below inputs.</w:t>
+        <w:t>Story titile: User Registration</w:t>
+      </w:r>
+    </w:p>
+    <w:p>
+      <w:pPr>
+        <w:widowControl w:val="0"/>
+        <w:autoSpaceDE w:val="0"/>
+        <w:autoSpaceDN w:val="0"/>
+        <w:adjustRightInd w:val="0"/>
+        <w:spacing w:after="200" w:line="276" w:lineRule="auto"/>
+        <w:rPr>
+          <w:rFonts w:ascii="Calibri" w:hAnsi="Calibri" w:cs="Calibri"/>
+          <w:lang w:val="en"/>
+        </w:rPr>
+      </w:pPr>
+      <w:r>
+        <w:rPr>
+          <w:rFonts w:ascii="Calibri" w:hAnsi="Calibri" w:cs="Calibri"/>
+          <w:lang w:val="en"/>
+        </w:rPr>
+        <w:t>Story Description: As a User I should able to register myself by providing below inputs.</w:t>
       </w:r>
     </w:p>
     <w:p>
@@ -141,37 +109,12 @@
           <w:lang w:val="en"/>
         </w:rPr>
       </w:pPr>
-      <w:proofErr w:type="spellStart"/>
-      <w:r>
-        <w:rPr>
-          <w:rFonts w:ascii="Calibri" w:hAnsi="Calibri" w:cs="Calibri"/>
-          <w:lang w:val="en"/>
-        </w:rPr>
-        <w:t>moblie</w:t>
-      </w:r>
-      <w:proofErr w:type="spellEnd"/>
-      <w:r>
-        <w:rPr>
-          <w:rFonts w:ascii="Calibri" w:hAnsi="Calibri" w:cs="Calibri"/>
-          <w:lang w:val="en"/>
-        </w:rPr>
-        <w:t xml:space="preserve"> number (only </w:t>
-      </w:r>
-      <w:proofErr w:type="spellStart"/>
-      <w:r>
-        <w:rPr>
-          <w:rFonts w:ascii="Calibri" w:hAnsi="Calibri" w:cs="Calibri"/>
-          <w:lang w:val="en"/>
-        </w:rPr>
-        <w:t>nubmers</w:t>
-      </w:r>
-      <w:proofErr w:type="spellEnd"/>
-      <w:r>
-        <w:rPr>
-          <w:rFonts w:ascii="Calibri" w:hAnsi="Calibri" w:cs="Calibri"/>
-          <w:lang w:val="en"/>
-        </w:rPr>
-        <w:t>).</w:t>
+      <w:r>
+        <w:rPr>
+          <w:rFonts w:ascii="Calibri" w:hAnsi="Calibri" w:cs="Calibri"/>
+          <w:lang w:val="en"/>
+        </w:rPr>
+        <w:t>moblie number (only nubmers).</w:t>
       </w:r>
     </w:p>
     <w:p>
@@ -271,23 +214,7 @@
           <w:rFonts w:ascii="Calibri" w:hAnsi="Calibri" w:cs="Calibri"/>
           <w:lang w:val="en"/>
         </w:rPr>
-        <w:t xml:space="preserve">Password (Alpha </w:t>
-      </w:r>
-      <w:proofErr w:type="spellStart"/>
-      <w:r>
-        <w:rPr>
-          <w:rFonts w:ascii="Calibri" w:hAnsi="Calibri" w:cs="Calibri"/>
-          <w:lang w:val="en"/>
-        </w:rPr>
-        <w:t>numberic</w:t>
-      </w:r>
-      <w:proofErr w:type="spellEnd"/>
-      <w:r>
-        <w:rPr>
-          <w:rFonts w:ascii="Calibri" w:hAnsi="Calibri" w:cs="Calibri"/>
-          <w:lang w:val="en"/>
-        </w:rPr>
-        <w:t xml:space="preserve"> with 6-15 length)</w:t>
+        <w:t>Password (Alpha numberic with 6-15 length)</w:t>
       </w:r>
     </w:p>
     <w:p>
@@ -312,37 +239,30 @@
           <w:rFonts w:ascii="Calibri" w:hAnsi="Calibri" w:cs="Calibri"/>
           <w:lang w:val="en"/>
         </w:rPr>
-        <w:t xml:space="preserve">Confirm password (Alpha </w:t>
-      </w:r>
-      <w:proofErr w:type="spellStart"/>
-      <w:r>
-        <w:rPr>
-          <w:rFonts w:ascii="Calibri" w:hAnsi="Calibri" w:cs="Calibri"/>
-          <w:lang w:val="en"/>
-        </w:rPr>
-        <w:t>numberic</w:t>
-      </w:r>
-      <w:proofErr w:type="spellEnd"/>
-      <w:r>
-        <w:rPr>
-          <w:rFonts w:ascii="Calibri" w:hAnsi="Calibri" w:cs="Calibri"/>
-          <w:lang w:val="en"/>
-        </w:rPr>
-        <w:t>).</w:t>
-      </w:r>
-    </w:p>
-    <w:p>
-      <w:pPr>
-        <w:widowControl w:val="0"/>
-        <w:autoSpaceDE w:val="0"/>
-        <w:autoSpaceDN w:val="0"/>
-        <w:adjustRightInd w:val="0"/>
-        <w:spacing w:after="200" w:line="276" w:lineRule="auto"/>
-        <w:rPr>
-          <w:rFonts w:ascii="Calibri" w:hAnsi="Calibri" w:cs="Calibri"/>
-          <w:lang w:val="en"/>
-        </w:rPr>
-      </w:pPr>
+        <w:t>Confirm password (Alpha numberic).</w:t>
+      </w:r>
+    </w:p>
+    <w:p>
+      <w:pPr>
+        <w:widowControl w:val="0"/>
+        <w:autoSpaceDE w:val="0"/>
+        <w:autoSpaceDN w:val="0"/>
+        <w:adjustRightInd w:val="0"/>
+        <w:spacing w:after="200" w:line="276" w:lineRule="auto"/>
+        <w:rPr>
+          <w:rFonts w:ascii="Calibri" w:hAnsi="Calibri" w:cs="Calibri"/>
+          <w:lang w:val="en"/>
+        </w:rPr>
+      </w:pPr>
+      <w:r>
+        <w:rPr>
+          <w:rFonts w:ascii="Calibri" w:hAnsi="Calibri" w:cs="Calibri"/>
+          <w:lang w:val="en"/>
+        </w:rPr>
+        <w:t xml:space="preserve">Message </w:t>
+      </w:r>
+      <w:bookmarkStart w:id="0" w:name="_GoBack"/>
+      <w:bookmarkEnd w:id="0"/>
       <w:r>
         <w:rPr>
           <w:rFonts w:ascii="Calibri" w:hAnsi="Calibri" w:cs="Calibri"/>
@@ -351,34 +271,421 @@
         <w:t>Scenarios:</w:t>
       </w:r>
     </w:p>
-    <w:p>
-      <w:pPr>
-        <w:widowControl w:val="0"/>
-        <w:autoSpaceDE w:val="0"/>
-        <w:autoSpaceDN w:val="0"/>
-        <w:adjustRightInd w:val="0"/>
-        <w:spacing w:after="200" w:line="276" w:lineRule="auto"/>
-        <w:rPr>
-          <w:rFonts w:ascii="Calibri" w:hAnsi="Calibri" w:cs="Calibri"/>
-          <w:lang w:val="en"/>
-        </w:rPr>
-      </w:pPr>
-      <w:r>
-        <w:rPr>
-          <w:rFonts w:ascii="Calibri" w:hAnsi="Calibri" w:cs="Calibri"/>
-          <w:lang w:val="en"/>
-        </w:rPr>
-        <w:t xml:space="preserve">Please show the below error message when for the respective negative </w:t>
-      </w:r>
-      <w:proofErr w:type="spellStart"/>
-      <w:r>
-        <w:rPr>
-          <w:rFonts w:ascii="Calibri" w:hAnsi="Calibri" w:cs="Calibri"/>
-          <w:lang w:val="en"/>
-        </w:rPr>
-        <w:t>scenarions</w:t>
-      </w:r>
-      <w:proofErr w:type="spellEnd"/>
+    <w:tbl>
+      <w:tblPr>
+        <w:tblStyle w:val="TableGrid"/>
+        <w:tblW w:w="0" w:type="auto"/>
+        <w:tblLook w:val="04A0" w:firstRow="1" w:lastRow="0" w:firstColumn="1" w:lastColumn="0" w:noHBand="0" w:noVBand="1"/>
+      </w:tblPr>
+      <w:tblGrid>
+        <w:gridCol w:w="3341"/>
+        <w:gridCol w:w="2961"/>
+        <w:gridCol w:w="3274"/>
+      </w:tblGrid>
+      <w:tr>
+        <w:tc>
+          <w:tcPr>
+            <w:tcW w:w="3341" w:type="dxa"/>
+          </w:tcPr>
+          <w:p>
+            <w:pPr>
+              <w:widowControl w:val="0"/>
+              <w:autoSpaceDE w:val="0"/>
+              <w:autoSpaceDN w:val="0"/>
+              <w:adjustRightInd w:val="0"/>
+              <w:spacing w:after="200" w:line="276" w:lineRule="auto"/>
+              <w:rPr>
+                <w:rFonts w:ascii="Calibri" w:hAnsi="Calibri" w:cs="Calibri"/>
+                <w:lang w:val="en"/>
+              </w:rPr>
+            </w:pPr>
+            <w:r>
+              <w:rPr>
+                <w:rFonts w:ascii="Calibri" w:hAnsi="Calibri" w:cs="Calibri"/>
+                <w:lang w:val="en"/>
+              </w:rPr>
+              <w:t>Conditions</w:t>
+            </w:r>
+          </w:p>
+        </w:tc>
+        <w:tc>
+          <w:tcPr>
+            <w:tcW w:w="2961" w:type="dxa"/>
+          </w:tcPr>
+          <w:p>
+            <w:pPr>
+              <w:widowControl w:val="0"/>
+              <w:autoSpaceDE w:val="0"/>
+              <w:autoSpaceDN w:val="0"/>
+              <w:adjustRightInd w:val="0"/>
+              <w:spacing w:after="200" w:line="276" w:lineRule="auto"/>
+              <w:rPr>
+                <w:rFonts w:ascii="Calibri" w:hAnsi="Calibri" w:cs="Calibri"/>
+                <w:lang w:val="en"/>
+              </w:rPr>
+            </w:pPr>
+            <w:r>
+              <w:rPr>
+                <w:rFonts w:ascii="Calibri" w:hAnsi="Calibri" w:cs="Calibri"/>
+                <w:lang w:val="en"/>
+              </w:rPr>
+              <w:t>Level</w:t>
+            </w:r>
+          </w:p>
+        </w:tc>
+        <w:tc>
+          <w:tcPr>
+            <w:tcW w:w="3274" w:type="dxa"/>
+          </w:tcPr>
+          <w:p>
+            <w:pPr>
+              <w:widowControl w:val="0"/>
+              <w:autoSpaceDE w:val="0"/>
+              <w:autoSpaceDN w:val="0"/>
+              <w:adjustRightInd w:val="0"/>
+              <w:spacing w:after="200" w:line="276" w:lineRule="auto"/>
+              <w:rPr>
+                <w:rFonts w:ascii="Calibri" w:hAnsi="Calibri" w:cs="Calibri"/>
+                <w:lang w:val="en"/>
+              </w:rPr>
+            </w:pPr>
+            <w:r>
+              <w:rPr>
+                <w:rFonts w:ascii="Calibri" w:hAnsi="Calibri" w:cs="Calibri"/>
+                <w:lang w:val="en"/>
+              </w:rPr>
+              <w:t>Message</w:t>
+            </w:r>
+          </w:p>
+        </w:tc>
+      </w:tr>
+      <w:tr>
+        <w:tc>
+          <w:tcPr>
+            <w:tcW w:w="3341" w:type="dxa"/>
+          </w:tcPr>
+          <w:p>
+            <w:pPr>
+              <w:widowControl w:val="0"/>
+              <w:autoSpaceDE w:val="0"/>
+              <w:autoSpaceDN w:val="0"/>
+              <w:adjustRightInd w:val="0"/>
+              <w:spacing w:after="200" w:line="276" w:lineRule="auto"/>
+              <w:rPr>
+                <w:rFonts w:ascii="Calibri" w:hAnsi="Calibri" w:cs="Calibri"/>
+                <w:lang w:val="en"/>
+              </w:rPr>
+            </w:pPr>
+            <w:r>
+              <w:rPr>
+                <w:rFonts w:ascii="Calibri" w:hAnsi="Calibri" w:cs="Calibri"/>
+                <w:lang w:val="en"/>
+              </w:rPr>
+              <w:t>Name is empty</w:t>
+            </w:r>
+          </w:p>
+        </w:tc>
+        <w:tc>
+          <w:tcPr>
+            <w:tcW w:w="2961" w:type="dxa"/>
+          </w:tcPr>
+          <w:p>
+            <w:pPr>
+              <w:widowControl w:val="0"/>
+              <w:autoSpaceDE w:val="0"/>
+              <w:autoSpaceDN w:val="0"/>
+              <w:adjustRightInd w:val="0"/>
+              <w:spacing w:after="200" w:line="276" w:lineRule="auto"/>
+              <w:rPr>
+                <w:rFonts w:ascii="Calibri" w:hAnsi="Calibri" w:cs="Calibri"/>
+                <w:lang w:val="en"/>
+              </w:rPr>
+            </w:pPr>
+            <w:r>
+              <w:rPr>
+                <w:rFonts w:ascii="Calibri" w:hAnsi="Calibri" w:cs="Calibri"/>
+                <w:lang w:val="en"/>
+              </w:rPr>
+              <w:t>Error</w:t>
+            </w:r>
+          </w:p>
+        </w:tc>
+        <w:tc>
+          <w:tcPr>
+            <w:tcW w:w="3274" w:type="dxa"/>
+          </w:tcPr>
+          <w:p>
+            <w:pPr>
+              <w:widowControl w:val="0"/>
+              <w:autoSpaceDE w:val="0"/>
+              <w:autoSpaceDN w:val="0"/>
+              <w:adjustRightInd w:val="0"/>
+              <w:spacing w:after="200" w:line="276" w:lineRule="auto"/>
+              <w:rPr>
+                <w:rFonts w:ascii="Calibri" w:hAnsi="Calibri" w:cs="Calibri"/>
+                <w:lang w:val="en"/>
+              </w:rPr>
+            </w:pPr>
+            <w:r>
+              <w:rPr>
+                <w:rFonts w:ascii="Calibri" w:hAnsi="Calibri" w:cs="Calibri"/>
+                <w:lang w:val="en"/>
+              </w:rPr>
+              <w:t>Name can’t be empty</w:t>
+            </w:r>
+          </w:p>
+        </w:tc>
+      </w:tr>
+      <w:tr>
+        <w:tc>
+          <w:tcPr>
+            <w:tcW w:w="3341" w:type="dxa"/>
+          </w:tcPr>
+          <w:p>
+            <w:pPr>
+              <w:widowControl w:val="0"/>
+              <w:autoSpaceDE w:val="0"/>
+              <w:autoSpaceDN w:val="0"/>
+              <w:adjustRightInd w:val="0"/>
+              <w:spacing w:after="200" w:line="276" w:lineRule="auto"/>
+              <w:rPr>
+                <w:rFonts w:ascii="Calibri" w:hAnsi="Calibri" w:cs="Calibri"/>
+                <w:lang w:val="en"/>
+              </w:rPr>
+            </w:pPr>
+            <w:r>
+              <w:rPr>
+                <w:rFonts w:ascii="Calibri" w:hAnsi="Calibri" w:cs="Calibri"/>
+                <w:lang w:val="en"/>
+              </w:rPr>
+              <w:t>Invalid DOB format</w:t>
+            </w:r>
+          </w:p>
+        </w:tc>
+        <w:tc>
+          <w:tcPr>
+            <w:tcW w:w="2961" w:type="dxa"/>
+          </w:tcPr>
+          <w:p>
+            <w:pPr>
+              <w:widowControl w:val="0"/>
+              <w:autoSpaceDE w:val="0"/>
+              <w:autoSpaceDN w:val="0"/>
+              <w:adjustRightInd w:val="0"/>
+              <w:spacing w:after="200" w:line="276" w:lineRule="auto"/>
+              <w:rPr>
+                <w:rFonts w:ascii="Calibri" w:hAnsi="Calibri" w:cs="Calibri"/>
+                <w:lang w:val="en"/>
+              </w:rPr>
+            </w:pPr>
+            <w:r>
+              <w:rPr>
+                <w:rFonts w:ascii="Calibri" w:hAnsi="Calibri" w:cs="Calibri"/>
+                <w:lang w:val="en"/>
+              </w:rPr>
+              <w:t>Error</w:t>
+            </w:r>
+          </w:p>
+        </w:tc>
+        <w:tc>
+          <w:tcPr>
+            <w:tcW w:w="3274" w:type="dxa"/>
+          </w:tcPr>
+          <w:p>
+            <w:pPr>
+              <w:widowControl w:val="0"/>
+              <w:autoSpaceDE w:val="0"/>
+              <w:autoSpaceDN w:val="0"/>
+              <w:adjustRightInd w:val="0"/>
+              <w:spacing w:after="200" w:line="276" w:lineRule="auto"/>
+              <w:rPr>
+                <w:rFonts w:ascii="Calibri" w:hAnsi="Calibri" w:cs="Calibri"/>
+                <w:lang w:val="en"/>
+              </w:rPr>
+            </w:pPr>
+            <w:r>
+              <w:rPr>
+                <w:rFonts w:ascii="Calibri" w:hAnsi="Calibri" w:cs="Calibri"/>
+                <w:lang w:val="en"/>
+              </w:rPr>
+              <w:t>DOB should be in DD/Mon/YYYY format</w:t>
+            </w:r>
+          </w:p>
+        </w:tc>
+      </w:tr>
+      <w:tr>
+        <w:tc>
+          <w:tcPr>
+            <w:tcW w:w="3341" w:type="dxa"/>
+          </w:tcPr>
+          <w:p>
+            <w:pPr>
+              <w:widowControl w:val="0"/>
+              <w:autoSpaceDE w:val="0"/>
+              <w:autoSpaceDN w:val="0"/>
+              <w:adjustRightInd w:val="0"/>
+              <w:spacing w:after="200" w:line="276" w:lineRule="auto"/>
+              <w:rPr>
+                <w:rFonts w:ascii="Calibri" w:hAnsi="Calibri" w:cs="Calibri"/>
+                <w:lang w:val="en"/>
+              </w:rPr>
+            </w:pPr>
+          </w:p>
+        </w:tc>
+        <w:tc>
+          <w:tcPr>
+            <w:tcW w:w="2961" w:type="dxa"/>
+          </w:tcPr>
+          <w:p>
+            <w:pPr>
+              <w:widowControl w:val="0"/>
+              <w:autoSpaceDE w:val="0"/>
+              <w:autoSpaceDN w:val="0"/>
+              <w:adjustRightInd w:val="0"/>
+              <w:spacing w:after="200" w:line="276" w:lineRule="auto"/>
+              <w:rPr>
+                <w:rFonts w:ascii="Calibri" w:hAnsi="Calibri" w:cs="Calibri"/>
+                <w:lang w:val="en"/>
+              </w:rPr>
+            </w:pPr>
+          </w:p>
+        </w:tc>
+        <w:tc>
+          <w:tcPr>
+            <w:tcW w:w="3274" w:type="dxa"/>
+          </w:tcPr>
+          <w:p>
+            <w:pPr>
+              <w:widowControl w:val="0"/>
+              <w:autoSpaceDE w:val="0"/>
+              <w:autoSpaceDN w:val="0"/>
+              <w:adjustRightInd w:val="0"/>
+              <w:spacing w:after="200" w:line="276" w:lineRule="auto"/>
+              <w:rPr>
+                <w:rFonts w:ascii="Calibri" w:hAnsi="Calibri" w:cs="Calibri"/>
+                <w:lang w:val="en"/>
+              </w:rPr>
+            </w:pPr>
+          </w:p>
+        </w:tc>
+      </w:tr>
+      <w:tr>
+        <w:tc>
+          <w:tcPr>
+            <w:tcW w:w="3341" w:type="dxa"/>
+          </w:tcPr>
+          <w:p>
+            <w:pPr>
+              <w:widowControl w:val="0"/>
+              <w:autoSpaceDE w:val="0"/>
+              <w:autoSpaceDN w:val="0"/>
+              <w:adjustRightInd w:val="0"/>
+              <w:spacing w:after="200" w:line="276" w:lineRule="auto"/>
+              <w:rPr>
+                <w:rFonts w:ascii="Calibri" w:hAnsi="Calibri" w:cs="Calibri"/>
+                <w:lang w:val="en"/>
+              </w:rPr>
+            </w:pPr>
+            <w:r>
+              <w:rPr>
+                <w:rFonts w:ascii="Calibri" w:hAnsi="Calibri" w:cs="Calibri"/>
+                <w:lang w:val="en"/>
+              </w:rPr>
+              <w:t>After save</w:t>
+            </w:r>
+            <w:r>
+              <w:rPr>
+                <w:rFonts w:ascii="Calibri" w:hAnsi="Calibri" w:cs="Calibri"/>
+                <w:lang w:val="en"/>
+              </w:rPr>
+              <w:t>d</w:t>
+            </w:r>
+          </w:p>
+        </w:tc>
+        <w:tc>
+          <w:tcPr>
+            <w:tcW w:w="2961" w:type="dxa"/>
+          </w:tcPr>
+          <w:p>
+            <w:pPr>
+              <w:widowControl w:val="0"/>
+              <w:autoSpaceDE w:val="0"/>
+              <w:autoSpaceDN w:val="0"/>
+              <w:adjustRightInd w:val="0"/>
+              <w:spacing w:after="200" w:line="276" w:lineRule="auto"/>
+              <w:rPr>
+                <w:rFonts w:ascii="Calibri" w:hAnsi="Calibri" w:cs="Calibri"/>
+                <w:lang w:val="en"/>
+              </w:rPr>
+            </w:pPr>
+            <w:r>
+              <w:rPr>
+                <w:rFonts w:ascii="Calibri" w:hAnsi="Calibri" w:cs="Calibri"/>
+                <w:lang w:val="en"/>
+              </w:rPr>
+              <w:t>Info</w:t>
+            </w:r>
+          </w:p>
+        </w:tc>
+        <w:tc>
+          <w:tcPr>
+            <w:tcW w:w="3274" w:type="dxa"/>
+          </w:tcPr>
+          <w:p>
+            <w:pPr>
+              <w:widowControl w:val="0"/>
+              <w:autoSpaceDE w:val="0"/>
+              <w:autoSpaceDN w:val="0"/>
+              <w:adjustRightInd w:val="0"/>
+              <w:spacing w:after="200" w:line="276" w:lineRule="auto"/>
+              <w:rPr>
+                <w:rFonts w:ascii="Calibri" w:hAnsi="Calibri" w:cs="Calibri"/>
+                <w:lang w:val="en"/>
+              </w:rPr>
+            </w:pPr>
+            <w:r>
+              <w:rPr>
+                <w:rFonts w:ascii="Calibri" w:hAnsi="Calibri" w:cs="Calibri"/>
+                <w:lang w:val="en"/>
+              </w:rPr>
+              <w:t xml:space="preserve">The user details saved successfully </w:t>
+            </w:r>
+          </w:p>
+        </w:tc>
+      </w:tr>
+    </w:tbl>
+    <w:p>
+      <w:pPr>
+        <w:widowControl w:val="0"/>
+        <w:autoSpaceDE w:val="0"/>
+        <w:autoSpaceDN w:val="0"/>
+        <w:adjustRightInd w:val="0"/>
+        <w:spacing w:after="200" w:line="276" w:lineRule="auto"/>
+        <w:rPr>
+          <w:rFonts w:ascii="Calibri" w:hAnsi="Calibri" w:cs="Calibri"/>
+          <w:lang w:val="en"/>
+        </w:rPr>
+      </w:pPr>
+    </w:p>
+    <w:p>
+      <w:pPr>
+        <w:widowControl w:val="0"/>
+        <w:autoSpaceDE w:val="0"/>
+        <w:autoSpaceDN w:val="0"/>
+        <w:adjustRightInd w:val="0"/>
+        <w:spacing w:after="200" w:line="276" w:lineRule="auto"/>
+        <w:rPr>
+          <w:rFonts w:ascii="Calibri" w:hAnsi="Calibri" w:cs="Calibri"/>
+          <w:lang w:val="en"/>
+        </w:rPr>
+      </w:pPr>
+      <w:r>
+        <w:rPr>
+          <w:rFonts w:ascii="Calibri" w:hAnsi="Calibri" w:cs="Calibri"/>
+          <w:lang w:val="en"/>
+        </w:rPr>
+        <w:t>Please show the below error message when for the respective negative scenarions</w:t>
+      </w:r>
     </w:p>
     <w:p>
       <w:pPr>
@@ -423,12 +730,6 @@
           <w:lang w:val="en"/>
         </w:rPr>
         <w:tab/>
-      </w:r>
-      <w:r>
-        <w:rPr>
-          <w:rFonts w:ascii="Calibri" w:hAnsi="Calibri" w:cs="Calibri"/>
-          <w:lang w:val="en"/>
-        </w:rPr>
         <w:t xml:space="preserve">If it's empty then show </w:t>
       </w:r>
       <w:r>
@@ -468,23 +769,7 @@
           <w:lang w:val="en"/>
         </w:rPr>
         <w:tab/>
-        <w:t>If non-</w:t>
-      </w:r>
-      <w:proofErr w:type="spellStart"/>
-      <w:r>
-        <w:rPr>
-          <w:rFonts w:ascii="Calibri" w:hAnsi="Calibri" w:cs="Calibri"/>
-          <w:lang w:val="en"/>
-        </w:rPr>
-        <w:t>aplhabet</w:t>
-      </w:r>
-      <w:proofErr w:type="spellEnd"/>
-      <w:r>
-        <w:rPr>
-          <w:rFonts w:ascii="Calibri" w:hAnsi="Calibri" w:cs="Calibri"/>
-          <w:lang w:val="en"/>
-        </w:rPr>
-        <w:t xml:space="preserve"> characters </w:t>
+        <w:t xml:space="preserve">If non-aplhabet characters </w:t>
       </w:r>
       <w:r>
         <w:rPr>
@@ -576,23 +861,7 @@
           <w:lang w:val="en"/>
         </w:rPr>
         <w:tab/>
-        <w:t xml:space="preserve">if the </w:t>
-      </w:r>
-      <w:proofErr w:type="spellStart"/>
-      <w:r>
-        <w:rPr>
-          <w:rFonts w:ascii="Calibri" w:hAnsi="Calibri" w:cs="Calibri"/>
-          <w:lang w:val="en"/>
-        </w:rPr>
-        <w:t>emila</w:t>
-      </w:r>
-      <w:proofErr w:type="spellEnd"/>
-      <w:r>
-        <w:rPr>
-          <w:rFonts w:ascii="Calibri" w:hAnsi="Calibri" w:cs="Calibri"/>
-          <w:lang w:val="en"/>
-        </w:rPr>
-        <w:t xml:space="preserve"> is not as per format(email</w:t>
+        <w:t>if the emila is not as per format(email</w:t>
       </w:r>
       <w:r>
         <w:rPr>
@@ -660,6 +929,7 @@
           <w:rFonts w:ascii="Calibri" w:hAnsi="Calibri" w:cs="Calibri"/>
           <w:lang w:val="en"/>
         </w:rPr>
+        <w:lastRenderedPageBreak/>
         <w:t>DOB:</w:t>
       </w:r>
     </w:p>
@@ -681,14 +951,7 @@
           <w:lang w:val="en"/>
         </w:rPr>
         <w:tab/>
-        <w:t>if it's empty sho</w:t>
-      </w:r>
-      <w:r>
-        <w:rPr>
-          <w:rFonts w:ascii="Calibri" w:hAnsi="Calibri" w:cs="Calibri"/>
-          <w:lang w:val="en"/>
-        </w:rPr>
-        <w:t xml:space="preserve">w </w:t>
+        <w:t xml:space="preserve">if it's empty show </w:t>
       </w:r>
       <w:r>
         <w:rPr>
@@ -814,10 +1077,41 @@
           <w:lang w:val="en"/>
         </w:rPr>
         <w:tab/>
-        <w:t xml:space="preserve">between 6-15 </w:t>
-      </w:r>
-      <w:proofErr w:type="spellStart"/>
-      <w:r>
+        <w:t>between 6-15 charecter.</w:t>
+      </w:r>
+    </w:p>
+    <w:p>
+      <w:pPr>
+        <w:widowControl w:val="0"/>
+        <w:numPr>
+          <w:ilvl w:val="0"/>
+          <w:numId w:val="2"/>
+        </w:numPr>
+        <w:autoSpaceDE w:val="0"/>
+        <w:autoSpaceDN w:val="0"/>
+        <w:adjustRightInd w:val="0"/>
+        <w:spacing w:after="200" w:line="276" w:lineRule="auto"/>
+        <w:ind w:left="720" w:hanging="360"/>
+        <w:rPr>
+          <w:rFonts w:ascii="Calibri" w:hAnsi="Calibri" w:cs="Calibri"/>
+          <w:lang w:val="en"/>
+        </w:rPr>
+      </w:pPr>
+      <w:r>
+        <w:rPr>
+          <w:rFonts w:ascii="Calibri" w:hAnsi="Calibri" w:cs="Calibri"/>
+          <w:lang w:val="en"/>
+        </w:rPr>
+        <w:t>Confirm Password:</w:t>
+      </w:r>
+    </w:p>
+    <w:p>
+      <w:pPr>
+        <w:widowControl w:val="0"/>
+        <w:autoSpaceDE w:val="0"/>
+        <w:autoSpaceDN w:val="0"/>
+        <w:adjustRightInd w:val="0"/>
+        <w:spacing w:after="200" w:line="276" w:lineRule="auto"/>
         <w:rPr>
           <w:rFonts w:ascii="Calibri" w:hAnsi="Calibri" w:cs="Calibri"/>
           <w:b/>
@@ -826,9 +1120,15 @@
           <w:iCs/>
           <w:lang w:val="en"/>
         </w:rPr>
-        <w:t>charecter</w:t>
-      </w:r>
-      <w:proofErr w:type="spellEnd"/>
+      </w:pPr>
+      <w:r>
+        <w:rPr>
+          <w:rFonts w:ascii="Calibri" w:hAnsi="Calibri" w:cs="Calibri"/>
+          <w:lang w:val="en"/>
+        </w:rPr>
+        <w:tab/>
+        <w:t xml:space="preserve">if it's empty then show </w:t>
+      </w:r>
       <w:r>
         <w:rPr>
           <w:rFonts w:ascii="Calibri" w:hAnsi="Calibri" w:cs="Calibri"/>
@@ -838,7 +1138,57 @@
           <w:iCs/>
           <w:lang w:val="en"/>
         </w:rPr>
-        <w:t>.</w:t>
+        <w:t>Confirm Password can't be empty.</w:t>
+      </w:r>
+    </w:p>
+    <w:p>
+      <w:pPr>
+        <w:widowControl w:val="0"/>
+        <w:autoSpaceDE w:val="0"/>
+        <w:autoSpaceDN w:val="0"/>
+        <w:adjustRightInd w:val="0"/>
+        <w:spacing w:after="200" w:line="276" w:lineRule="auto"/>
+        <w:rPr>
+          <w:rFonts w:ascii="Calibri" w:hAnsi="Calibri" w:cs="Calibri"/>
+          <w:lang w:val="en"/>
+        </w:rPr>
+      </w:pPr>
+      <w:r>
+        <w:rPr>
+          <w:rFonts w:ascii="Calibri" w:hAnsi="Calibri" w:cs="Calibri"/>
+          <w:b/>
+          <w:bCs/>
+          <w:i/>
+          <w:iCs/>
+          <w:lang w:val="en"/>
+        </w:rPr>
+        <w:tab/>
+      </w:r>
+      <w:r>
+        <w:rPr>
+          <w:rFonts w:ascii="Calibri" w:hAnsi="Calibri" w:cs="Calibri"/>
+          <w:lang w:val="en"/>
+        </w:rPr>
+        <w:t xml:space="preserve">if the confirm password field value is not matching with password field value then </w:t>
+      </w:r>
+      <w:r>
+        <w:rPr>
+          <w:rFonts w:ascii="Calibri" w:hAnsi="Calibri" w:cs="Calibri"/>
+          <w:lang w:val="en"/>
+        </w:rPr>
+        <w:tab/>
+        <w:t xml:space="preserve">show </w:t>
+      </w:r>
+      <w:r>
+        <w:rPr>
+          <w:rFonts w:ascii="Calibri" w:hAnsi="Calibri" w:cs="Calibri"/>
+          <w:b/>
+          <w:bCs/>
+          <w:i/>
+          <w:iCs/>
+          <w:lang w:val="en"/>
+        </w:rPr>
+        <w:t>Password and confirm password is not same.</w:t>
       </w:r>
     </w:p>
     <w:p>
@@ -858,129 +1208,6 @@
           <w:lang w:val="en"/>
         </w:rPr>
       </w:pPr>
-      <w:r>
-        <w:rPr>
-          <w:rFonts w:ascii="Calibri" w:hAnsi="Calibri" w:cs="Calibri"/>
-          <w:lang w:val="en"/>
-        </w:rPr>
-        <w:t>Confirm Password:</w:t>
-      </w:r>
-    </w:p>
-    <w:p>
-      <w:pPr>
-        <w:widowControl w:val="0"/>
-        <w:autoSpaceDE w:val="0"/>
-        <w:autoSpaceDN w:val="0"/>
-        <w:adjustRightInd w:val="0"/>
-        <w:spacing w:after="200" w:line="276" w:lineRule="auto"/>
-        <w:rPr>
-          <w:rFonts w:ascii="Calibri" w:hAnsi="Calibri" w:cs="Calibri"/>
-          <w:b/>
-          <w:bCs/>
-          <w:i/>
-          <w:iCs/>
-          <w:lang w:val="en"/>
-        </w:rPr>
-      </w:pPr>
-      <w:r>
-        <w:rPr>
-          <w:rFonts w:ascii="Calibri" w:hAnsi="Calibri" w:cs="Calibri"/>
-          <w:lang w:val="en"/>
-        </w:rPr>
-        <w:tab/>
-        <w:t xml:space="preserve">if it's empty then show </w:t>
-      </w:r>
-      <w:r>
-        <w:rPr>
-          <w:rFonts w:ascii="Calibri" w:hAnsi="Calibri" w:cs="Calibri"/>
-          <w:b/>
-          <w:bCs/>
-          <w:i/>
-          <w:iCs/>
-          <w:lang w:val="en"/>
-        </w:rPr>
-        <w:t>Confirm Password can</w:t>
-      </w:r>
-      <w:r>
-        <w:rPr>
-          <w:rFonts w:ascii="Calibri" w:hAnsi="Calibri" w:cs="Calibri"/>
-          <w:b/>
-          <w:bCs/>
-          <w:i/>
-          <w:iCs/>
-          <w:lang w:val="en"/>
-        </w:rPr>
-        <w:t>'t be empty.</w:t>
-      </w:r>
-    </w:p>
-    <w:p>
-      <w:pPr>
-        <w:widowControl w:val="0"/>
-        <w:autoSpaceDE w:val="0"/>
-        <w:autoSpaceDN w:val="0"/>
-        <w:adjustRightInd w:val="0"/>
-        <w:spacing w:after="200" w:line="276" w:lineRule="auto"/>
-        <w:rPr>
-          <w:rFonts w:ascii="Calibri" w:hAnsi="Calibri" w:cs="Calibri"/>
-          <w:lang w:val="en"/>
-        </w:rPr>
-      </w:pPr>
-      <w:r>
-        <w:rPr>
-          <w:rFonts w:ascii="Calibri" w:hAnsi="Calibri" w:cs="Calibri"/>
-          <w:b/>
-          <w:bCs/>
-          <w:i/>
-          <w:iCs/>
-          <w:lang w:val="en"/>
-        </w:rPr>
-        <w:lastRenderedPageBreak/>
-        <w:tab/>
-      </w:r>
-      <w:r>
-        <w:rPr>
-          <w:rFonts w:ascii="Calibri" w:hAnsi="Calibri" w:cs="Calibri"/>
-          <w:lang w:val="en"/>
-        </w:rPr>
-        <w:t xml:space="preserve">if the confirm password field value is not matching with password field value then </w:t>
-      </w:r>
-      <w:r>
-        <w:rPr>
-          <w:rFonts w:ascii="Calibri" w:hAnsi="Calibri" w:cs="Calibri"/>
-          <w:lang w:val="en"/>
-        </w:rPr>
-        <w:tab/>
-        <w:t xml:space="preserve">show </w:t>
-      </w:r>
-      <w:r>
-        <w:rPr>
-          <w:rFonts w:ascii="Calibri" w:hAnsi="Calibri" w:cs="Calibri"/>
-          <w:b/>
-          <w:bCs/>
-          <w:i/>
-          <w:iCs/>
-          <w:lang w:val="en"/>
-        </w:rPr>
-        <w:t>Password and confirm password is not same.</w:t>
-      </w:r>
-    </w:p>
-    <w:p>
-      <w:pPr>
-        <w:widowControl w:val="0"/>
-        <w:numPr>
-          <w:ilvl w:val="0"/>
-          <w:numId w:val="2"/>
-        </w:numPr>
-        <w:autoSpaceDE w:val="0"/>
-        <w:autoSpaceDN w:val="0"/>
-        <w:adjustRightInd w:val="0"/>
-        <w:spacing w:after="200" w:line="276" w:lineRule="auto"/>
-        <w:ind w:left="720" w:hanging="360"/>
-        <w:rPr>
-          <w:rFonts w:ascii="Calibri" w:hAnsi="Calibri" w:cs="Calibri"/>
-          <w:lang w:val="en"/>
-        </w:rPr>
-      </w:pPr>
     </w:p>
     <w:p>
       <w:pPr>
@@ -1019,30 +1246,21 @@
           <w:rFonts w:ascii="Calibri" w:hAnsi="Calibri" w:cs="Calibri"/>
           <w:lang w:val="en"/>
         </w:rPr>
-        <w:t>After registration,</w:t>
-      </w:r>
-      <w:r>
-        <w:rPr>
-          <w:rFonts w:ascii="Calibri" w:hAnsi="Calibri" w:cs="Calibri"/>
-          <w:lang w:val="en"/>
-        </w:rPr>
-        <w:t xml:space="preserve"> I should able to login and access the application.</w:t>
-      </w:r>
-    </w:p>
-    <w:p>
-      <w:pPr>
-        <w:widowControl w:val="0"/>
-        <w:autoSpaceDE w:val="0"/>
-        <w:autoSpaceDN w:val="0"/>
-        <w:adjustRightInd w:val="0"/>
-        <w:spacing w:after="200" w:line="276" w:lineRule="auto"/>
-        <w:rPr>
-          <w:rFonts w:ascii="Calibri" w:hAnsi="Calibri" w:cs="Calibri"/>
-          <w:lang w:val="en"/>
-        </w:rPr>
-      </w:pPr>
-      <w:bookmarkStart w:id="0" w:name="_GoBack"/>
-      <w:bookmarkEnd w:id="0"/>
+        <w:t>After registration, I should able to login and access the application.</w:t>
+      </w:r>
+    </w:p>
+    <w:p>
+      <w:pPr>
+        <w:widowControl w:val="0"/>
+        <w:autoSpaceDE w:val="0"/>
+        <w:autoSpaceDN w:val="0"/>
+        <w:adjustRightInd w:val="0"/>
+        <w:spacing w:after="200" w:line="276" w:lineRule="auto"/>
+        <w:rPr>
+          <w:rFonts w:ascii="Calibri" w:hAnsi="Calibri" w:cs="Calibri"/>
+          <w:lang w:val="en"/>
+        </w:rPr>
+      </w:pPr>
     </w:p>
     <w:p>
       <w:pPr>
@@ -1183,21 +1401,12 @@
                 <w:lang w:val="en"/>
               </w:rPr>
             </w:pPr>
-            <w:proofErr w:type="spellStart"/>
             <w:r>
               <w:rPr>
                 <w:rFonts w:ascii="Calibri" w:hAnsi="Calibri" w:cs="Calibri"/>
                 <w:lang w:val="en"/>
               </w:rPr>
-              <w:t>Aprox</w:t>
-            </w:r>
-            <w:proofErr w:type="spellEnd"/>
-            <w:r>
-              <w:rPr>
-                <w:rFonts w:ascii="Calibri" w:hAnsi="Calibri" w:cs="Calibri"/>
-                <w:lang w:val="en"/>
-              </w:rPr>
-              <w:t>. Start Date</w:t>
+              <w:t>Aprox. Start Date</w:t>
             </w:r>
           </w:p>
         </w:tc>
@@ -1765,6 +1974,7 @@
           <w:rFonts w:ascii="Calibri" w:hAnsi="Calibri" w:cs="Calibri"/>
           <w:lang w:val="en"/>
         </w:rPr>
+        <w:lastRenderedPageBreak/>
         <w:t>“name”:””,</w:t>
       </w:r>
     </w:p>
@@ -1824,23 +2034,7 @@
           <w:rFonts w:ascii="Calibri" w:hAnsi="Calibri" w:cs="Calibri"/>
           <w:lang w:val="en"/>
         </w:rPr>
-        <w:t>Get the user details - /user/{</w:t>
-      </w:r>
-      <w:proofErr w:type="spellStart"/>
-      <w:r>
-        <w:rPr>
-          <w:rFonts w:ascii="Calibri" w:hAnsi="Calibri" w:cs="Calibri"/>
-          <w:lang w:val="en"/>
-        </w:rPr>
-        <w:t>userId</w:t>
-      </w:r>
-      <w:proofErr w:type="spellEnd"/>
-      <w:r>
-        <w:rPr>
-          <w:rFonts w:ascii="Calibri" w:hAnsi="Calibri" w:cs="Calibri"/>
-          <w:lang w:val="en"/>
-        </w:rPr>
-        <w:t>} Http Method – GET.</w:t>
+        <w:t>Get the user details - /user/{userId} Http Method – GET.</w:t>
       </w:r>
     </w:p>
     <w:p>
@@ -1864,23 +2058,7 @@
           <w:rFonts w:ascii="Calibri" w:hAnsi="Calibri" w:cs="Calibri"/>
           <w:lang w:val="en"/>
         </w:rPr>
-        <w:t xml:space="preserve">Update the user details - /user </w:t>
-      </w:r>
-      <w:proofErr w:type="spellStart"/>
-      <w:r>
-        <w:rPr>
-          <w:rFonts w:ascii="Calibri" w:hAnsi="Calibri" w:cs="Calibri"/>
-          <w:lang w:val="en"/>
-        </w:rPr>
-        <w:t>HttpMethod</w:t>
-      </w:r>
-      <w:proofErr w:type="spellEnd"/>
-      <w:r>
-        <w:rPr>
-          <w:rFonts w:ascii="Calibri" w:hAnsi="Calibri" w:cs="Calibri"/>
-          <w:lang w:val="en"/>
-        </w:rPr>
-        <w:t xml:space="preserve"> - PUT </w:t>
+        <w:t xml:space="preserve">Update the user details - /user HttpMethod - PUT </w:t>
       </w:r>
     </w:p>
     <w:p>

</xml_diff>